<commit_message>
debugger too added in resume a3
</commit_message>
<xml_diff>
--- a/Srikara M M_Resume_A0.docx
+++ b/Srikara M M_Resume_A0.docx
@@ -35,19 +35,8 @@
           <w:sz w:val="28"/>
           <w:szCs w:val="28"/>
         </w:rPr>
-        <w:t xml:space="preserve"> M </w:t>
+        <w:t xml:space="preserve"> M M</w:t>
       </w:r>
-      <w:proofErr w:type="spellStart"/>
-      <w:r>
-        <w:rPr>
-          <w:rFonts w:ascii="Arial" w:hAnsi="Arial" w:cs="Arial"/>
-          <w:b/>
-          <w:sz w:val="28"/>
-          <w:szCs w:val="28"/>
-        </w:rPr>
-        <w:t>M</w:t>
-      </w:r>
-      <w:proofErr w:type="spellEnd"/>
     </w:p>
     <w:p>
       <w:pPr>
@@ -906,18 +895,8 @@
           <w:b/>
           <w:bCs/>
         </w:rPr>
-        <w:t xml:space="preserve">Medical </w:t>
+        <w:t>Medical Healthineers</w:t>
       </w:r>
-      <w:proofErr w:type="spellStart"/>
-      <w:r>
-        <w:rPr>
-          <w:rFonts w:ascii="Arial" w:hAnsi="Arial" w:cs="Arial"/>
-          <w:b/>
-          <w:bCs/>
-        </w:rPr>
-        <w:t>Healthineers</w:t>
-      </w:r>
-      <w:proofErr w:type="spellEnd"/>
     </w:p>
     <w:p>
       <w:pPr>
@@ -1501,6 +1480,13 @@
               </w:rPr>
               <w:t>HTML</w:t>
             </w:r>
+            <w:r>
+              <w:rPr>
+                <w:sz w:val="24"/>
+                <w:szCs w:val="24"/>
+              </w:rPr>
+              <w:t>, CSS</w:t>
+            </w:r>
           </w:p>
         </w:tc>
       </w:tr>
@@ -1533,7 +1519,6 @@
                 <w:szCs w:val="24"/>
               </w:rPr>
             </w:pPr>
-            <w:proofErr w:type="spellStart"/>
             <w:r>
               <w:rPr>
                 <w:sz w:val="24"/>
@@ -1541,7 +1526,6 @@
               </w:rPr>
               <w:t>Springboot</w:t>
             </w:r>
-            <w:proofErr w:type="spellEnd"/>
           </w:p>
         </w:tc>
         <w:tc>
@@ -1574,7 +1558,7 @@
                 <w:sz w:val="24"/>
                 <w:szCs w:val="24"/>
               </w:rPr>
-              <w:t>CSS</w:t>
+              <w:t>Postgres</w:t>
             </w:r>
           </w:p>
         </w:tc>
@@ -1928,7 +1912,21 @@
           <w:sz w:val="24"/>
           <w:szCs w:val="24"/>
         </w:rPr>
-        <w:t>Visual Studio Code</w:t>
+        <w:t>Debugg</w:t>
+      </w:r>
+      <w:r>
+        <w:rPr>
+          <w:sz w:val="24"/>
+          <w:szCs w:val="24"/>
+        </w:rPr>
+        <w:t>ing</w:t>
+      </w:r>
+      <w:r>
+        <w:rPr>
+          <w:sz w:val="24"/>
+          <w:szCs w:val="24"/>
+        </w:rPr>
+        <w:t xml:space="preserve"> Tool</w:t>
       </w:r>
     </w:p>
     <w:p>
@@ -1959,7 +1957,7 @@
           <w:sz w:val="24"/>
           <w:szCs w:val="24"/>
         </w:rPr>
-        <w:t>Postgres</w:t>
+        <w:t>Visual Studio Code</w:t>
       </w:r>
     </w:p>
     <w:p>
@@ -1990,7 +1988,7 @@
           <w:sz w:val="24"/>
           <w:szCs w:val="24"/>
         </w:rPr>
-        <w:t>Postman</w:t>
+        <w:t>Postgres</w:t>
       </w:r>
     </w:p>
     <w:p>
@@ -2016,37 +2014,57 @@
           <w:szCs w:val="20"/>
         </w:rPr>
       </w:pPr>
-      <w:proofErr w:type="spellStart"/>
       <w:r>
         <w:rPr>
           <w:sz w:val="24"/>
           <w:szCs w:val="24"/>
         </w:rPr>
+        <w:t>Postman</w:t>
+      </w:r>
+    </w:p>
+    <w:p>
+      <w:pPr>
+        <w:pStyle w:val="NoSpacing"/>
+        <w:numPr>
+          <w:ilvl w:val="0"/>
+          <w:numId w:val="32"/>
+        </w:numPr>
+        <w:tabs>
+          <w:tab w:val="left" w:pos="630"/>
+          <w:tab w:val="left" w:pos="720"/>
+          <w:tab w:val="left" w:pos="810"/>
+          <w:tab w:val="left" w:pos="900"/>
+          <w:tab w:val="left" w:pos="3240"/>
+          <w:tab w:val="left" w:pos="3420"/>
+          <w:tab w:val="left" w:pos="3510"/>
+        </w:tabs>
+        <w:spacing w:line="276" w:lineRule="auto"/>
+        <w:rPr>
+          <w:rFonts w:ascii="Arial" w:hAnsi="Arial" w:cs="Arial"/>
+          <w:sz w:val="20"/>
+          <w:szCs w:val="20"/>
+        </w:rPr>
+      </w:pPr>
+      <w:r>
+        <w:rPr>
+          <w:sz w:val="24"/>
+          <w:szCs w:val="24"/>
+        </w:rPr>
         <w:t>Github</w:t>
       </w:r>
-      <w:proofErr w:type="spellEnd"/>
       <w:r>
         <w:rPr>
           <w:sz w:val="24"/>
           <w:szCs w:val="24"/>
         </w:rPr>
-        <w:t xml:space="preserve">, </w:t>
+        <w:t xml:space="preserve"> &amp;</w:t>
       </w:r>
-      <w:proofErr w:type="spellStart"/>
       <w:r>
         <w:rPr>
           <w:sz w:val="24"/>
           <w:szCs w:val="24"/>
         </w:rPr>
-        <w:t>Github</w:t>
-      </w:r>
-      <w:proofErr w:type="spellEnd"/>
-      <w:r>
-        <w:rPr>
-          <w:sz w:val="24"/>
-          <w:szCs w:val="24"/>
-        </w:rPr>
-        <w:t xml:space="preserve"> Desktop</w:t>
+        <w:t xml:space="preserve"> Github Desktop</w:t>
       </w:r>
     </w:p>
     <w:p>
@@ -2294,17 +2312,8 @@
           <w:sz w:val="24"/>
           <w:szCs w:val="24"/>
         </w:rPr>
-        <w:t xml:space="preserve">Master Git &amp; </w:t>
+        <w:t>Master Git &amp; Github</w:t>
       </w:r>
-      <w:proofErr w:type="spellStart"/>
-      <w:r>
-        <w:rPr>
-          <w:sz w:val="24"/>
-          <w:szCs w:val="24"/>
-        </w:rPr>
-        <w:t>Github</w:t>
-      </w:r>
-      <w:proofErr w:type="spellEnd"/>
     </w:p>
     <w:p>
       <w:pPr>
@@ -2903,23 +2912,13 @@
           <w:szCs w:val="20"/>
         </w:rPr>
       </w:pPr>
-      <w:proofErr w:type="gramStart"/>
       <w:r>
         <w:rPr>
           <w:rFonts w:ascii="Arial" w:hAnsi="Arial" w:cs="Arial"/>
           <w:sz w:val="20"/>
           <w:szCs w:val="20"/>
         </w:rPr>
-        <w:t>Place :</w:t>
-      </w:r>
-      <w:proofErr w:type="gramEnd"/>
-      <w:r>
-        <w:rPr>
-          <w:rFonts w:ascii="Arial" w:hAnsi="Arial" w:cs="Arial"/>
-          <w:sz w:val="20"/>
-          <w:szCs w:val="20"/>
-        </w:rPr>
-        <w:t xml:space="preserve"> Bengaluru</w:t>
+        <w:t>Place : Bengaluru</w:t>
       </w:r>
       <w:r>
         <w:rPr>
@@ -3003,29 +3002,7 @@
           <w:sz w:val="20"/>
           <w:szCs w:val="20"/>
         </w:rPr>
-        <w:t xml:space="preserve">M </w:t>
-      </w:r>
-      <w:proofErr w:type="spellStart"/>
-      <w:r>
-        <w:rPr>
-          <w:rFonts w:ascii="Arial" w:hAnsi="Arial" w:cs="Arial"/>
-          <w:b/>
-          <w:bCs/>
-          <w:sz w:val="20"/>
-          <w:szCs w:val="20"/>
-        </w:rPr>
-        <w:t>M</w:t>
-      </w:r>
-      <w:proofErr w:type="spellEnd"/>
-      <w:r>
-        <w:rPr>
-          <w:rFonts w:ascii="Arial" w:hAnsi="Arial" w:cs="Arial"/>
-          <w:b/>
-          <w:bCs/>
-          <w:sz w:val="20"/>
-          <w:szCs w:val="20"/>
-        </w:rPr>
-        <w:t xml:space="preserve"> SRIKARA</w:t>
+        <w:t>M M SRIKARA</w:t>
       </w:r>
     </w:p>
     <w:sectPr>

</xml_diff>

<commit_message>
added roles and responsibilites
</commit_message>
<xml_diff>
--- a/Srikara M M_Resume_A0.docx
+++ b/Srikara M M_Resume_A0.docx
@@ -35,8 +35,19 @@
           <w:sz w:val="28"/>
           <w:szCs w:val="28"/>
         </w:rPr>
-        <w:t xml:space="preserve"> M M</w:t>
-      </w:r>
+        <w:t xml:space="preserve"> M </w:t>
+      </w:r>
+      <w:proofErr w:type="spellStart"/>
+      <w:r>
+        <w:rPr>
+          <w:rFonts w:ascii="Arial" w:hAnsi="Arial" w:cs="Arial"/>
+          <w:b/>
+          <w:sz w:val="28"/>
+          <w:szCs w:val="28"/>
+        </w:rPr>
+        <w:t>M</w:t>
+      </w:r>
+      <w:proofErr w:type="spellEnd"/>
     </w:p>
     <w:p>
       <w:pPr>
@@ -895,8 +906,18 @@
           <w:b/>
           <w:bCs/>
         </w:rPr>
-        <w:t>Medical Healthineers</w:t>
-      </w:r>
+        <w:t xml:space="preserve">Medical </w:t>
+      </w:r>
+      <w:proofErr w:type="spellStart"/>
+      <w:r>
+        <w:rPr>
+          <w:rFonts w:ascii="Arial" w:hAnsi="Arial" w:cs="Arial"/>
+          <w:b/>
+          <w:bCs/>
+        </w:rPr>
+        <w:t>Healthineers</w:t>
+      </w:r>
+      <w:proofErr w:type="spellEnd"/>
     </w:p>
     <w:p>
       <w:pPr>
@@ -1519,6 +1540,7 @@
                 <w:szCs w:val="24"/>
               </w:rPr>
             </w:pPr>
+            <w:proofErr w:type="spellStart"/>
             <w:r>
               <w:rPr>
                 <w:sz w:val="24"/>
@@ -1526,6 +1548,7 @@
               </w:rPr>
               <w:t>Springboot</w:t>
             </w:r>
+            <w:proofErr w:type="spellEnd"/>
           </w:p>
         </w:tc>
         <w:tc>
@@ -2045,6 +2068,7 @@
           <w:szCs w:val="20"/>
         </w:rPr>
       </w:pPr>
+      <w:proofErr w:type="spellStart"/>
       <w:r>
         <w:rPr>
           <w:sz w:val="24"/>
@@ -2052,6 +2076,7 @@
         </w:rPr>
         <w:t>Github</w:t>
       </w:r>
+      <w:proofErr w:type="spellEnd"/>
       <w:r>
         <w:rPr>
           <w:sz w:val="24"/>
@@ -2064,7 +2089,23 @@
           <w:sz w:val="24"/>
           <w:szCs w:val="24"/>
         </w:rPr>
-        <w:t xml:space="preserve"> Github Desktop</w:t>
+        <w:t xml:space="preserve"> </w:t>
+      </w:r>
+      <w:proofErr w:type="spellStart"/>
+      <w:r>
+        <w:rPr>
+          <w:sz w:val="24"/>
+          <w:szCs w:val="24"/>
+        </w:rPr>
+        <w:t>Github</w:t>
+      </w:r>
+      <w:proofErr w:type="spellEnd"/>
+      <w:r>
+        <w:rPr>
+          <w:sz w:val="24"/>
+          <w:szCs w:val="24"/>
+        </w:rPr>
+        <w:t xml:space="preserve"> Desktop</w:t>
       </w:r>
     </w:p>
     <w:p>
@@ -2312,8 +2353,17 @@
           <w:sz w:val="24"/>
           <w:szCs w:val="24"/>
         </w:rPr>
-        <w:t>Master Git &amp; Github</w:t>
-      </w:r>
+        <w:t xml:space="preserve">Master Git &amp; </w:t>
+      </w:r>
+      <w:proofErr w:type="spellStart"/>
+      <w:r>
+        <w:rPr>
+          <w:sz w:val="24"/>
+          <w:szCs w:val="24"/>
+        </w:rPr>
+        <w:t>Github</w:t>
+      </w:r>
+      <w:proofErr w:type="spellEnd"/>
     </w:p>
     <w:p>
       <w:pPr>
@@ -3002,7 +3052,29 @@
           <w:sz w:val="20"/>
           <w:szCs w:val="20"/>
         </w:rPr>
-        <w:t>M M SRIKARA</w:t>
+        <w:t xml:space="preserve">M </w:t>
+      </w:r>
+      <w:proofErr w:type="spellStart"/>
+      <w:r>
+        <w:rPr>
+          <w:rFonts w:ascii="Arial" w:hAnsi="Arial" w:cs="Arial"/>
+          <w:b/>
+          <w:bCs/>
+          <w:sz w:val="20"/>
+          <w:szCs w:val="20"/>
+        </w:rPr>
+        <w:t>M</w:t>
+      </w:r>
+      <w:proofErr w:type="spellEnd"/>
+      <w:r>
+        <w:rPr>
+          <w:rFonts w:ascii="Arial" w:hAnsi="Arial" w:cs="Arial"/>
+          <w:b/>
+          <w:bCs/>
+          <w:sz w:val="20"/>
+          <w:szCs w:val="20"/>
+        </w:rPr>
+        <w:t xml:space="preserve"> SRIKARA</w:t>
       </w:r>
     </w:p>
     <w:sectPr>

</xml_diff>